<commit_message>
Se actualiza proyecto con los puntos faltantes, coleccion postman y se carga en archivo word evidencia del pase con jacoco
</commit_message>
<xml_diff>
--- a/CREACION PROYECTO CON SpringInitializr.docx
+++ b/CREACION PROYECTO CON SpringInitializr.docx
@@ -165,6 +165,76 @@
     <w:p/>
     <w:p/>
     <w:p/>
+    <w:p/>
+    <w:p/>
+    <w:p>
+      <w:pPr>
+        <w:pStyle w:val="Prrafodelista"/>
+        <w:numPr>
+          <w:ilvl w:val="0"/>
+          <w:numId w:val="1"/>
+        </w:numPr>
+      </w:pPr>
+      <w:r>
+        <w:lastRenderedPageBreak/>
+        <w:t>EVIDENCIA DE PASE CON JACOCO</w:t>
+      </w:r>
+    </w:p>
+    <w:p>
+      <w:pPr>
+        <w:pStyle w:val="Prrafodelista"/>
+      </w:pPr>
+      <w:r>
+        <w:drawing>
+          <wp:inline distT="0" distB="0" distL="0" distR="0">
+            <wp:extent cx="5612130" cy="2011530"/>
+            <wp:effectExtent l="19050" t="0" r="7620" b="0"/>
+            <wp:docPr id="2" name="Imagen 4"/>
+            <wp:cNvGraphicFramePr>
+              <a:graphicFrameLocks xmlns:a="http://schemas.openxmlformats.org/drawingml/2006/main" noChangeAspect="1"/>
+            </wp:cNvGraphicFramePr>
+            <a:graphic xmlns:a="http://schemas.openxmlformats.org/drawingml/2006/main">
+              <a:graphicData uri="http://schemas.openxmlformats.org/drawingml/2006/picture">
+                <pic:pic xmlns:pic="http://schemas.openxmlformats.org/drawingml/2006/picture">
+                  <pic:nvPicPr>
+                    <pic:cNvPr id="0" name="Picture 4"/>
+                    <pic:cNvPicPr>
+                      <a:picLocks noChangeAspect="1" noChangeArrowheads="1"/>
+                    </pic:cNvPicPr>
+                  </pic:nvPicPr>
+                  <pic:blipFill>
+                    <a:blip r:embed="rId7"/>
+                    <a:srcRect/>
+                    <a:stretch>
+                      <a:fillRect/>
+                    </a:stretch>
+                  </pic:blipFill>
+                  <pic:spPr bwMode="auto">
+                    <a:xfrm>
+                      <a:off x="0" y="0"/>
+                      <a:ext cx="5612130" cy="2011530"/>
+                    </a:xfrm>
+                    <a:prstGeom prst="rect">
+                      <a:avLst/>
+                    </a:prstGeom>
+                    <a:noFill/>
+                    <a:ln w="9525">
+                      <a:noFill/>
+                      <a:miter lim="800000"/>
+                      <a:headEnd/>
+                      <a:tailEnd/>
+                    </a:ln>
+                  </pic:spPr>
+                </pic:pic>
+              </a:graphicData>
+            </a:graphic>
+          </wp:inline>
+        </w:drawing>
+      </w:r>
+    </w:p>
+    <w:p/>
+    <w:p/>
+    <w:p/>
     <w:sectPr>
       <w:pgSz w:w="12240" w:h="15840"/>
       <w:pgMar w:top="1417" w:right="1701" w:bottom="1417" w:left="1701" w:header="708" w:footer="708" w:gutter="0"/>
@@ -180,7 +250,7 @@
   <w:abstractNum w:abstractNumId="0">
     <w:nsid w:val="3A34292E"/>
     <w:multiLevelType w:val="hybridMultilevel"/>
-    <w:tmpl w:val="0A966B00"/>
+    <w:tmpl w:val="019AED00"/>
     <w:lvl w:ilvl="0" w:tplc="080A0001">
       <w:start w:val="1"/>
       <w:numFmt w:val="bullet"/>

</xml_diff>

<commit_message>
Se agregan correcciones acorde a los ultimos puntos mencionados por correo
</commit_message>
<xml_diff>
--- a/CREACION PROYECTO CON SpringInitializr.docx
+++ b/CREACION PROYECTO CON SpringInitializr.docx
@@ -164,74 +164,6 @@
     <w:p/>
     <w:p/>
     <w:p/>
-    <w:p/>
-    <w:p/>
-    <w:p/>
-    <w:p>
-      <w:pPr>
-        <w:pStyle w:val="Prrafodelista"/>
-        <w:numPr>
-          <w:ilvl w:val="0"/>
-          <w:numId w:val="1"/>
-        </w:numPr>
-      </w:pPr>
-      <w:r>
-        <w:lastRenderedPageBreak/>
-        <w:t>EVIDENCIA DE PASE CON JACOCO</w:t>
-      </w:r>
-    </w:p>
-    <w:p>
-      <w:pPr>
-        <w:pStyle w:val="Prrafodelista"/>
-      </w:pPr>
-      <w:r>
-        <w:drawing>
-          <wp:inline distT="0" distB="0" distL="0" distR="0">
-            <wp:extent cx="5612130" cy="2011530"/>
-            <wp:effectExtent l="19050" t="0" r="7620" b="0"/>
-            <wp:docPr id="2" name="Imagen 4"/>
-            <wp:cNvGraphicFramePr>
-              <a:graphicFrameLocks xmlns:a="http://schemas.openxmlformats.org/drawingml/2006/main" noChangeAspect="1"/>
-            </wp:cNvGraphicFramePr>
-            <a:graphic xmlns:a="http://schemas.openxmlformats.org/drawingml/2006/main">
-              <a:graphicData uri="http://schemas.openxmlformats.org/drawingml/2006/picture">
-                <pic:pic xmlns:pic="http://schemas.openxmlformats.org/drawingml/2006/picture">
-                  <pic:nvPicPr>
-                    <pic:cNvPr id="0" name="Picture 4"/>
-                    <pic:cNvPicPr>
-                      <a:picLocks noChangeAspect="1" noChangeArrowheads="1"/>
-                    </pic:cNvPicPr>
-                  </pic:nvPicPr>
-                  <pic:blipFill>
-                    <a:blip r:embed="rId7"/>
-                    <a:srcRect/>
-                    <a:stretch>
-                      <a:fillRect/>
-                    </a:stretch>
-                  </pic:blipFill>
-                  <pic:spPr bwMode="auto">
-                    <a:xfrm>
-                      <a:off x="0" y="0"/>
-                      <a:ext cx="5612130" cy="2011530"/>
-                    </a:xfrm>
-                    <a:prstGeom prst="rect">
-                      <a:avLst/>
-                    </a:prstGeom>
-                    <a:noFill/>
-                    <a:ln w="9525">
-                      <a:noFill/>
-                      <a:miter lim="800000"/>
-                      <a:headEnd/>
-                      <a:tailEnd/>
-                    </a:ln>
-                  </pic:spPr>
-                </pic:pic>
-              </a:graphicData>
-            </a:graphic>
-          </wp:inline>
-        </w:drawing>
-      </w:r>
-    </w:p>
     <w:p/>
     <w:p/>
     <w:p/>

</xml_diff>